<commit_message>
Added info to report
</commit_message>
<xml_diff>
--- a/Report.docx
+++ b/Report.docx
@@ -95,10 +95,13 @@
         <w:br/>
       </w:r>
       <w:r>
-        <w:t>State the main objective of the project here.</w:t>
+        <w:t>The objective of this project is to create several different predictive models for stock price forecasting to identify the most accurate approach for predicting future stock prices based on historical market data and other relevant features.</w:t>
       </w:r>
     </w:p>
     <w:p>
+      <w:pPr>
+        <w:spacing w:after="0"/>
+      </w:pPr>
       <w:r>
         <w:rPr>
           <w:b/>
@@ -106,15 +109,16 @@
         </w:rPr>
         <w:t>Problem Statement:</w:t>
       </w:r>
-      <w:r>
+    </w:p>
+    <w:p>
+      <w:pPr>
         <w:rPr>
           <w:b/>
           <w:bCs/>
         </w:rPr>
-        <w:br/>
-      </w:r>
+      </w:pPr>
       <w:r>
-        <w:t>Describe the specific problem or task the models are designed to solve.</w:t>
+        <w:t>Accurately predicting stock prices can be difficult and inaccurate. Most prediction techniques focus on short-term predictions. Our goal is to try to predict the value of a given stock a month in the future. We will explore several different regression techniques to find methods to try to accurately predict stock prices.</w:t>
       </w:r>
     </w:p>
     <w:p>
@@ -139,37 +143,67 @@
         <w:tblLook w:val="04A0" w:firstRow="1" w:lastRow="0" w:firstColumn="1" w:lastColumn="0" w:noHBand="0" w:noVBand="1"/>
       </w:tblPr>
       <w:tblGrid>
+        <w:gridCol w:w="1728"/>
         <w:gridCol w:w="2880"/>
-        <w:gridCol w:w="2880"/>
-        <w:gridCol w:w="2880"/>
+        <w:gridCol w:w="4032"/>
       </w:tblGrid>
       <w:tr>
         <w:tc>
           <w:tcPr>
+            <w:tcW w:w="1728" w:type="dxa"/>
+          </w:tcPr>
+          <w:p>
+            <w:pPr>
+              <w:rPr>
+                <w:b/>
+                <w:bCs/>
+              </w:rPr>
+            </w:pPr>
+            <w:r>
+              <w:rPr>
+                <w:b/>
+                <w:bCs/>
+              </w:rPr>
+              <w:t>Model Number</w:t>
+            </w:r>
+          </w:p>
+        </w:tc>
+        <w:tc>
+          <w:tcPr>
             <w:tcW w:w="2880" w:type="dxa"/>
           </w:tcPr>
           <w:p>
-            <w:r>
-              <w:t>Model Number</w:t>
+            <w:pPr>
+              <w:rPr>
+                <w:b/>
+                <w:bCs/>
+              </w:rPr>
+            </w:pPr>
+            <w:r>
+              <w:rPr>
+                <w:b/>
+                <w:bCs/>
+              </w:rPr>
+              <w:t>Model Name</w:t>
             </w:r>
           </w:p>
         </w:tc>
         <w:tc>
           <w:tcPr>
-            <w:tcW w:w="2880" w:type="dxa"/>
+            <w:tcW w:w="4032" w:type="dxa"/>
           </w:tcPr>
           <w:p>
-            <w:r>
-              <w:t>Model Name</w:t>
-            </w:r>
-          </w:p>
-        </w:tc>
-        <w:tc>
-          <w:tcPr>
-            <w:tcW w:w="2880" w:type="dxa"/>
-          </w:tcPr>
-          <w:p>
-            <w:r>
+            <w:pPr>
+              <w:rPr>
+                <w:b/>
+                <w:bCs/>
+              </w:rPr>
+            </w:pPr>
+            <w:r>
+              <w:rPr>
+                <w:b/>
+                <w:bCs/>
+              </w:rPr>
               <w:t>Purpose</w:t>
             </w:r>
           </w:p>
@@ -178,31 +212,33 @@
       <w:tr>
         <w:tc>
           <w:tcPr>
+            <w:tcW w:w="1728" w:type="dxa"/>
+          </w:tcPr>
+          <w:p>
+            <w:r>
+              <w:t>1</w:t>
+            </w:r>
+          </w:p>
+        </w:tc>
+        <w:tc>
+          <w:tcPr>
             <w:tcW w:w="2880" w:type="dxa"/>
           </w:tcPr>
           <w:p>
-            <w:r>
-              <w:t>1</w:t>
-            </w:r>
+            <w:proofErr w:type="spellStart"/>
+            <w:r>
+              <w:t>XGBoost</w:t>
+            </w:r>
+            <w:proofErr w:type="spellEnd"/>
           </w:p>
         </w:tc>
         <w:tc>
           <w:tcPr>
-            <w:tcW w:w="2880" w:type="dxa"/>
+            <w:tcW w:w="4032" w:type="dxa"/>
           </w:tcPr>
           <w:p>
             <w:r>
-              <w:t>[Model 1 Name]</w:t>
-            </w:r>
-          </w:p>
-        </w:tc>
-        <w:tc>
-          <w:tcPr>
-            <w:tcW w:w="2880" w:type="dxa"/>
-          </w:tcPr>
-          <w:p>
-            <w:r>
-              <w:t>Brief purpose of Model 1</w:t>
+              <w:t>Uses gradient boosting to create an ensemble of decision trees.</w:t>
             </w:r>
           </w:p>
         </w:tc>
@@ -210,31 +246,31 @@
       <w:tr>
         <w:tc>
           <w:tcPr>
+            <w:tcW w:w="1728" w:type="dxa"/>
+          </w:tcPr>
+          <w:p>
+            <w:r>
+              <w:t>2</w:t>
+            </w:r>
+          </w:p>
+        </w:tc>
+        <w:tc>
+          <w:tcPr>
             <w:tcW w:w="2880" w:type="dxa"/>
           </w:tcPr>
           <w:p>
             <w:r>
-              <w:t>2</w:t>
+              <w:t>Linear Regression</w:t>
             </w:r>
           </w:p>
         </w:tc>
         <w:tc>
           <w:tcPr>
-            <w:tcW w:w="2880" w:type="dxa"/>
+            <w:tcW w:w="4032" w:type="dxa"/>
           </w:tcPr>
           <w:p>
             <w:r>
-              <w:t>[Model 2 Name]</w:t>
-            </w:r>
-          </w:p>
-        </w:tc>
-        <w:tc>
-          <w:tcPr>
-            <w:tcW w:w="2880" w:type="dxa"/>
-          </w:tcPr>
-          <w:p>
-            <w:r>
-              <w:t>Brief purpose of Model 2</w:t>
+              <w:t>Fits a linear equation to predict values.</w:t>
             </w:r>
           </w:p>
         </w:tc>
@@ -242,31 +278,31 @@
       <w:tr>
         <w:tc>
           <w:tcPr>
+            <w:tcW w:w="1728" w:type="dxa"/>
+          </w:tcPr>
+          <w:p>
+            <w:r>
+              <w:t>3</w:t>
+            </w:r>
+          </w:p>
+        </w:tc>
+        <w:tc>
+          <w:tcPr>
             <w:tcW w:w="2880" w:type="dxa"/>
           </w:tcPr>
           <w:p>
             <w:r>
-              <w:t>3</w:t>
+              <w:t>Neural Network</w:t>
             </w:r>
           </w:p>
         </w:tc>
         <w:tc>
           <w:tcPr>
-            <w:tcW w:w="2880" w:type="dxa"/>
+            <w:tcW w:w="4032" w:type="dxa"/>
           </w:tcPr>
           <w:p>
             <w:r>
-              <w:t>[Model 3 Name]</w:t>
-            </w:r>
-          </w:p>
-        </w:tc>
-        <w:tc>
-          <w:tcPr>
-            <w:tcW w:w="2880" w:type="dxa"/>
-          </w:tcPr>
-          <w:p>
-            <w:r>
-              <w:t>Brief purpose of Model 3</w:t>
+              <w:t>Used to find complex relationships in multi-dimensional data</w:t>
             </w:r>
           </w:p>
         </w:tc>
@@ -274,31 +310,34 @@
       <w:tr>
         <w:tc>
           <w:tcPr>
+            <w:tcW w:w="1728" w:type="dxa"/>
+          </w:tcPr>
+          <w:p>
+            <w:r>
+              <w:t>4</w:t>
+            </w:r>
+          </w:p>
+        </w:tc>
+        <w:tc>
+          <w:tcPr>
             <w:tcW w:w="2880" w:type="dxa"/>
           </w:tcPr>
           <w:p>
             <w:r>
-              <w:t>4</w:t>
+              <w:t>Support Vector Regression</w:t>
+            </w:r>
+            <w:r>
+              <w:t xml:space="preserve"> (SVR)</w:t>
             </w:r>
           </w:p>
         </w:tc>
         <w:tc>
           <w:tcPr>
-            <w:tcW w:w="2880" w:type="dxa"/>
+            <w:tcW w:w="4032" w:type="dxa"/>
           </w:tcPr>
           <w:p>
             <w:r>
-              <w:t>[Model 4 Name]</w:t>
-            </w:r>
-          </w:p>
-        </w:tc>
-        <w:tc>
-          <w:tcPr>
-            <w:tcW w:w="2880" w:type="dxa"/>
-          </w:tcPr>
-          <w:p>
-            <w:r>
-              <w:t>Brief purpose of Model 4</w:t>
+              <w:t>Attempts to find a hyperplane that generalizes data.</w:t>
             </w:r>
           </w:p>
         </w:tc>
@@ -306,27 +345,27 @@
       <w:tr>
         <w:tc>
           <w:tcPr>
+            <w:tcW w:w="1728" w:type="dxa"/>
+          </w:tcPr>
+          <w:p>
+            <w:r>
+              <w:t>5</w:t>
+            </w:r>
+          </w:p>
+        </w:tc>
+        <w:tc>
+          <w:tcPr>
             <w:tcW w:w="2880" w:type="dxa"/>
           </w:tcPr>
           <w:p>
             <w:r>
-              <w:t>5</w:t>
+              <w:t>[Model 5 Name]</w:t>
             </w:r>
           </w:p>
         </w:tc>
         <w:tc>
           <w:tcPr>
-            <w:tcW w:w="2880" w:type="dxa"/>
-          </w:tcPr>
-          <w:p>
-            <w:r>
-              <w:t>[Model 5 Name]</w:t>
-            </w:r>
-          </w:p>
-        </w:tc>
-        <w:tc>
-          <w:tcPr>
-            <w:tcW w:w="2880" w:type="dxa"/>
+            <w:tcW w:w="4032" w:type="dxa"/>
           </w:tcPr>
           <w:p>
             <w:r>
@@ -340,7 +379,28 @@
       <w:pPr>
         <w:pStyle w:val="Heading1"/>
       </w:pPr>
+    </w:p>
+    <w:p>
+      <w:pPr>
+        <w:rPr>
+          <w:rFonts w:asciiTheme="majorHAnsi" w:eastAsiaTheme="majorEastAsia" w:hAnsiTheme="majorHAnsi" w:cstheme="majorBidi"/>
+          <w:b/>
+          <w:bCs/>
+          <w:color w:val="365F91" w:themeColor="accent1" w:themeShade="BF"/>
+          <w:sz w:val="28"/>
+          <w:szCs w:val="28"/>
+        </w:rPr>
+      </w:pPr>
       <w:r>
+        <w:br w:type="page"/>
+      </w:r>
+    </w:p>
+    <w:p>
+      <w:pPr>
+        <w:pStyle w:val="Heading1"/>
+      </w:pPr>
+      <w:r>
+        <w:lastRenderedPageBreak/>
         <w:t xml:space="preserve">2. </w:t>
       </w:r>
       <w:r>
@@ -368,26 +428,46 @@
         <w:tblLook w:val="04A0" w:firstRow="1" w:lastRow="0" w:firstColumn="1" w:lastColumn="0" w:noHBand="0" w:noVBand="1"/>
       </w:tblPr>
       <w:tblGrid>
-        <w:gridCol w:w="4320"/>
-        <w:gridCol w:w="4320"/>
+        <w:gridCol w:w="3168"/>
+        <w:gridCol w:w="5472"/>
       </w:tblGrid>
       <w:tr>
         <w:tc>
           <w:tcPr>
-            <w:tcW w:w="4320" w:type="dxa"/>
+            <w:tcW w:w="3168" w:type="dxa"/>
           </w:tcPr>
           <w:p>
-            <w:r>
+            <w:pPr>
+              <w:rPr>
+                <w:b/>
+                <w:bCs/>
+              </w:rPr>
+            </w:pPr>
+            <w:r>
+              <w:rPr>
+                <w:b/>
+                <w:bCs/>
+              </w:rPr>
               <w:t>Model Name</w:t>
             </w:r>
           </w:p>
         </w:tc>
         <w:tc>
           <w:tcPr>
-            <w:tcW w:w="4320" w:type="dxa"/>
+            <w:tcW w:w="5472" w:type="dxa"/>
           </w:tcPr>
           <w:p>
-            <w:r>
+            <w:pPr>
+              <w:rPr>
+                <w:b/>
+                <w:bCs/>
+              </w:rPr>
+            </w:pPr>
+            <w:r>
+              <w:rPr>
+                <w:b/>
+                <w:bCs/>
+              </w:rPr>
               <w:t>Reason for Selection</w:t>
             </w:r>
           </w:p>
@@ -396,21 +476,23 @@
       <w:tr>
         <w:tc>
           <w:tcPr>
-            <w:tcW w:w="4320" w:type="dxa"/>
+            <w:tcW w:w="3168" w:type="dxa"/>
           </w:tcPr>
           <w:p>
-            <w:r>
-              <w:t>Model 1</w:t>
-            </w:r>
+            <w:proofErr w:type="spellStart"/>
+            <w:r>
+              <w:t>XGBoost</w:t>
+            </w:r>
+            <w:proofErr w:type="spellEnd"/>
           </w:p>
         </w:tc>
         <w:tc>
           <w:tcPr>
-            <w:tcW w:w="4320" w:type="dxa"/>
+            <w:tcW w:w="5472" w:type="dxa"/>
           </w:tcPr>
           <w:p>
             <w:r>
-              <w:t>Justification</w:t>
+              <w:t>Required</w:t>
             </w:r>
           </w:p>
         </w:tc>
@@ -418,21 +500,21 @@
       <w:tr>
         <w:tc>
           <w:tcPr>
-            <w:tcW w:w="4320" w:type="dxa"/>
+            <w:tcW w:w="3168" w:type="dxa"/>
           </w:tcPr>
           <w:p>
             <w:r>
-              <w:t>Model 2</w:t>
+              <w:t>Linear Regression</w:t>
             </w:r>
           </w:p>
         </w:tc>
         <w:tc>
           <w:tcPr>
-            <w:tcW w:w="4320" w:type="dxa"/>
+            <w:tcW w:w="5472" w:type="dxa"/>
           </w:tcPr>
           <w:p>
             <w:r>
-              <w:t>Justification</w:t>
+              <w:t>Required</w:t>
             </w:r>
           </w:p>
         </w:tc>
@@ -440,21 +522,21 @@
       <w:tr>
         <w:tc>
           <w:tcPr>
-            <w:tcW w:w="4320" w:type="dxa"/>
+            <w:tcW w:w="3168" w:type="dxa"/>
           </w:tcPr>
           <w:p>
             <w:r>
-              <w:t>Model 3</w:t>
+              <w:t>Neural Network</w:t>
             </w:r>
           </w:p>
         </w:tc>
         <w:tc>
           <w:tcPr>
-            <w:tcW w:w="4320" w:type="dxa"/>
+            <w:tcW w:w="5472" w:type="dxa"/>
           </w:tcPr>
           <w:p>
             <w:r>
-              <w:t>Justification</w:t>
+              <w:t>Required</w:t>
             </w:r>
           </w:p>
         </w:tc>
@@ -462,21 +544,21 @@
       <w:tr>
         <w:tc>
           <w:tcPr>
-            <w:tcW w:w="4320" w:type="dxa"/>
+            <w:tcW w:w="3168" w:type="dxa"/>
           </w:tcPr>
           <w:p>
             <w:r>
-              <w:t>Model 4</w:t>
+              <w:t>Support Vector Regression</w:t>
             </w:r>
           </w:p>
         </w:tc>
         <w:tc>
           <w:tcPr>
-            <w:tcW w:w="4320" w:type="dxa"/>
+            <w:tcW w:w="5472" w:type="dxa"/>
           </w:tcPr>
           <w:p>
             <w:r>
-              <w:t>Justification</w:t>
+              <w:t>Good for regression tasks and avoids overfitting by attempting to create an optimal hyperplane. This model also requires few hyperparameters.</w:t>
             </w:r>
           </w:p>
         </w:tc>
@@ -484,7 +566,7 @@
       <w:tr>
         <w:tc>
           <w:tcPr>
-            <w:tcW w:w="4320" w:type="dxa"/>
+            <w:tcW w:w="3168" w:type="dxa"/>
           </w:tcPr>
           <w:p>
             <w:r>
@@ -494,7 +576,7 @@
         </w:tc>
         <w:tc>
           <w:tcPr>
-            <w:tcW w:w="4320" w:type="dxa"/>
+            <w:tcW w:w="5472" w:type="dxa"/>
           </w:tcPr>
           <w:p>
             <w:r>
@@ -530,48 +612,88 @@
         <w:tblLook w:val="04A0" w:firstRow="1" w:lastRow="0" w:firstColumn="1" w:lastColumn="0" w:noHBand="0" w:noVBand="1"/>
       </w:tblPr>
       <w:tblGrid>
-        <w:gridCol w:w="2160"/>
-        <w:gridCol w:w="2160"/>
-        <w:gridCol w:w="2160"/>
+        <w:gridCol w:w="1728"/>
+        <w:gridCol w:w="2070"/>
+        <w:gridCol w:w="2682"/>
         <w:gridCol w:w="2160"/>
       </w:tblGrid>
       <w:tr>
         <w:tc>
           <w:tcPr>
+            <w:tcW w:w="1728" w:type="dxa"/>
+          </w:tcPr>
+          <w:p>
+            <w:pPr>
+              <w:rPr>
+                <w:b/>
+                <w:bCs/>
+              </w:rPr>
+            </w:pPr>
+            <w:r>
+              <w:rPr>
+                <w:b/>
+                <w:bCs/>
+              </w:rPr>
+              <w:t>Model Number</w:t>
+            </w:r>
+          </w:p>
+        </w:tc>
+        <w:tc>
+          <w:tcPr>
+            <w:tcW w:w="2070" w:type="dxa"/>
+          </w:tcPr>
+          <w:p>
+            <w:pPr>
+              <w:rPr>
+                <w:b/>
+                <w:bCs/>
+              </w:rPr>
+            </w:pPr>
+            <w:r>
+              <w:rPr>
+                <w:b/>
+                <w:bCs/>
+              </w:rPr>
+              <w:t>Model Name</w:t>
+            </w:r>
+          </w:p>
+        </w:tc>
+        <w:tc>
+          <w:tcPr>
+            <w:tcW w:w="2682" w:type="dxa"/>
+          </w:tcPr>
+          <w:p>
+            <w:pPr>
+              <w:rPr>
+                <w:b/>
+                <w:bCs/>
+              </w:rPr>
+            </w:pPr>
+            <w:r>
+              <w:rPr>
+                <w:b/>
+                <w:bCs/>
+              </w:rPr>
+              <w:t>Architecture Details</w:t>
+            </w:r>
+          </w:p>
+        </w:tc>
+        <w:tc>
+          <w:tcPr>
             <w:tcW w:w="2160" w:type="dxa"/>
           </w:tcPr>
           <w:p>
-            <w:r>
-              <w:t>Model Number</w:t>
-            </w:r>
-          </w:p>
-        </w:tc>
-        <w:tc>
-          <w:tcPr>
-            <w:tcW w:w="2160" w:type="dxa"/>
-          </w:tcPr>
-          <w:p>
-            <w:r>
-              <w:t>Model Name</w:t>
-            </w:r>
-          </w:p>
-        </w:tc>
-        <w:tc>
-          <w:tcPr>
-            <w:tcW w:w="2160" w:type="dxa"/>
-          </w:tcPr>
-          <w:p>
-            <w:r>
-              <w:t>Architecture Details</w:t>
-            </w:r>
-          </w:p>
-        </w:tc>
-        <w:tc>
-          <w:tcPr>
-            <w:tcW w:w="2160" w:type="dxa"/>
-          </w:tcPr>
-          <w:p>
-            <w:r>
+            <w:pPr>
+              <w:rPr>
+                <w:b/>
+                <w:bCs/>
+              </w:rPr>
+            </w:pPr>
+            <w:r>
+              <w:rPr>
+                <w:b/>
+                <w:bCs/>
+              </w:rPr>
               <w:t>Key Features</w:t>
             </w:r>
           </w:p>
@@ -580,180 +702,145 @@
       <w:tr>
         <w:tc>
           <w:tcPr>
+            <w:tcW w:w="1728" w:type="dxa"/>
+          </w:tcPr>
+          <w:p>
+            <w:r>
+              <w:t>1</w:t>
+            </w:r>
+          </w:p>
+        </w:tc>
+        <w:tc>
+          <w:tcPr>
+            <w:tcW w:w="2070" w:type="dxa"/>
+          </w:tcPr>
+          <w:p>
+            <w:proofErr w:type="spellStart"/>
+            <w:r>
+              <w:t>XGBoost</w:t>
+            </w:r>
+            <w:proofErr w:type="spellEnd"/>
+          </w:p>
+        </w:tc>
+        <w:tc>
+          <w:tcPr>
+            <w:tcW w:w="2682" w:type="dxa"/>
+          </w:tcPr>
+          <w:p/>
+        </w:tc>
+        <w:tc>
+          <w:tcPr>
             <w:tcW w:w="2160" w:type="dxa"/>
           </w:tcPr>
-          <w:p>
-            <w:r>
-              <w:t>1</w:t>
-            </w:r>
-          </w:p>
-        </w:tc>
-        <w:tc>
-          <w:tcPr>
-            <w:tcW w:w="2160" w:type="dxa"/>
-          </w:tcPr>
-          <w:p>
-            <w:r>
-              <w:t>[Model 1 Name]</w:t>
-            </w:r>
-          </w:p>
-        </w:tc>
-        <w:tc>
-          <w:tcPr>
-            <w:tcW w:w="2160" w:type="dxa"/>
-          </w:tcPr>
-          <w:p>
-            <w:r>
-              <w:t>Architecture details</w:t>
-            </w:r>
-          </w:p>
-        </w:tc>
-        <w:tc>
-          <w:tcPr>
-            <w:tcW w:w="2160" w:type="dxa"/>
-          </w:tcPr>
-          <w:p>
-            <w:r>
-              <w:t xml:space="preserve">Key features of </w:t>
-            </w:r>
-            <w:r>
-              <w:lastRenderedPageBreak/>
-              <w:t>Model 1</w:t>
-            </w:r>
-          </w:p>
+          <w:p/>
         </w:tc>
       </w:tr>
       <w:tr>
         <w:tc>
           <w:tcPr>
+            <w:tcW w:w="1728" w:type="dxa"/>
+          </w:tcPr>
+          <w:p>
+            <w:r>
+              <w:t>2</w:t>
+            </w:r>
+          </w:p>
+        </w:tc>
+        <w:tc>
+          <w:tcPr>
+            <w:tcW w:w="2070" w:type="dxa"/>
+          </w:tcPr>
+          <w:p>
+            <w:r>
+              <w:t>Linear Regression</w:t>
+            </w:r>
+          </w:p>
+        </w:tc>
+        <w:tc>
+          <w:tcPr>
+            <w:tcW w:w="2682" w:type="dxa"/>
+          </w:tcPr>
+          <w:p/>
+        </w:tc>
+        <w:tc>
+          <w:tcPr>
             <w:tcW w:w="2160" w:type="dxa"/>
           </w:tcPr>
-          <w:p>
-            <w:r>
-              <w:lastRenderedPageBreak/>
-              <w:t>2</w:t>
-            </w:r>
-          </w:p>
-        </w:tc>
-        <w:tc>
-          <w:tcPr>
-            <w:tcW w:w="2160" w:type="dxa"/>
-          </w:tcPr>
-          <w:p>
-            <w:r>
-              <w:t>[Model 2 Name]</w:t>
-            </w:r>
-          </w:p>
-        </w:tc>
-        <w:tc>
-          <w:tcPr>
-            <w:tcW w:w="2160" w:type="dxa"/>
-          </w:tcPr>
-          <w:p>
-            <w:r>
-              <w:t>Architecture details</w:t>
-            </w:r>
-          </w:p>
-        </w:tc>
-        <w:tc>
-          <w:tcPr>
-            <w:tcW w:w="2160" w:type="dxa"/>
-          </w:tcPr>
-          <w:p>
-            <w:r>
-              <w:t>Key features of Model 2</w:t>
-            </w:r>
-          </w:p>
+          <w:p/>
         </w:tc>
       </w:tr>
       <w:tr>
         <w:tc>
           <w:tcPr>
+            <w:tcW w:w="1728" w:type="dxa"/>
+          </w:tcPr>
+          <w:p>
+            <w:r>
+              <w:t>3</w:t>
+            </w:r>
+          </w:p>
+        </w:tc>
+        <w:tc>
+          <w:tcPr>
+            <w:tcW w:w="2070" w:type="dxa"/>
+          </w:tcPr>
+          <w:p>
+            <w:r>
+              <w:t>Neural Network</w:t>
+            </w:r>
+          </w:p>
+        </w:tc>
+        <w:tc>
+          <w:tcPr>
+            <w:tcW w:w="2682" w:type="dxa"/>
+          </w:tcPr>
+          <w:p/>
+        </w:tc>
+        <w:tc>
+          <w:tcPr>
             <w:tcW w:w="2160" w:type="dxa"/>
           </w:tcPr>
-          <w:p>
-            <w:r>
-              <w:t>3</w:t>
-            </w:r>
-          </w:p>
-        </w:tc>
-        <w:tc>
-          <w:tcPr>
-            <w:tcW w:w="2160" w:type="dxa"/>
-          </w:tcPr>
-          <w:p>
-            <w:r>
-              <w:t>[Model 3 Name]</w:t>
-            </w:r>
-          </w:p>
-        </w:tc>
-        <w:tc>
-          <w:tcPr>
-            <w:tcW w:w="2160" w:type="dxa"/>
-          </w:tcPr>
-          <w:p>
-            <w:r>
-              <w:t>Architecture details</w:t>
-            </w:r>
-          </w:p>
-        </w:tc>
-        <w:tc>
-          <w:tcPr>
-            <w:tcW w:w="2160" w:type="dxa"/>
-          </w:tcPr>
-          <w:p>
-            <w:r>
-              <w:t>Key features of Model 3</w:t>
-            </w:r>
-          </w:p>
+          <w:p/>
         </w:tc>
       </w:tr>
       <w:tr>
         <w:tc>
           <w:tcPr>
+            <w:tcW w:w="1728" w:type="dxa"/>
+          </w:tcPr>
+          <w:p>
+            <w:r>
+              <w:t>4</w:t>
+            </w:r>
+          </w:p>
+        </w:tc>
+        <w:tc>
+          <w:tcPr>
+            <w:tcW w:w="2070" w:type="dxa"/>
+          </w:tcPr>
+          <w:p>
+            <w:r>
+              <w:t>Support Vector Regression</w:t>
+            </w:r>
+          </w:p>
+        </w:tc>
+        <w:tc>
+          <w:tcPr>
+            <w:tcW w:w="2682" w:type="dxa"/>
+          </w:tcPr>
+          <w:p/>
+        </w:tc>
+        <w:tc>
+          <w:tcPr>
             <w:tcW w:w="2160" w:type="dxa"/>
           </w:tcPr>
-          <w:p>
-            <w:r>
-              <w:t>4</w:t>
-            </w:r>
-          </w:p>
-        </w:tc>
-        <w:tc>
-          <w:tcPr>
-            <w:tcW w:w="2160" w:type="dxa"/>
-          </w:tcPr>
-          <w:p>
-            <w:r>
-              <w:t>[Model 4 Name]</w:t>
-            </w:r>
-          </w:p>
-        </w:tc>
-        <w:tc>
-          <w:tcPr>
-            <w:tcW w:w="2160" w:type="dxa"/>
-          </w:tcPr>
-          <w:p>
-            <w:r>
-              <w:t>Architecture details</w:t>
-            </w:r>
-          </w:p>
-        </w:tc>
-        <w:tc>
-          <w:tcPr>
-            <w:tcW w:w="2160" w:type="dxa"/>
-          </w:tcPr>
-          <w:p>
-            <w:r>
-              <w:t>Key features of Model 4</w:t>
-            </w:r>
-          </w:p>
+          <w:p/>
         </w:tc>
       </w:tr>
       <w:tr>
         <w:tc>
           <w:tcPr>
-            <w:tcW w:w="2160" w:type="dxa"/>
+            <w:tcW w:w="1728" w:type="dxa"/>
           </w:tcPr>
           <w:p>
             <w:r>
@@ -763,7 +850,7 @@
         </w:tc>
         <w:tc>
           <w:tcPr>
-            <w:tcW w:w="2160" w:type="dxa"/>
+            <w:tcW w:w="2070" w:type="dxa"/>
           </w:tcPr>
           <w:p>
             <w:r>
@@ -773,7 +860,7 @@
         </w:tc>
         <w:tc>
           <w:tcPr>
-            <w:tcW w:w="2160" w:type="dxa"/>
+            <w:tcW w:w="2682" w:type="dxa"/>
           </w:tcPr>
           <w:p>
             <w:r>
@@ -1087,6 +1174,7 @@
               <w:spacing w:after="200" w:line="276" w:lineRule="auto"/>
             </w:pPr>
             <w:r>
+              <w:lastRenderedPageBreak/>
               <w:t>Size</w:t>
             </w:r>
           </w:p>
@@ -1216,7 +1304,6 @@
         <w:pStyle w:val="Heading1"/>
       </w:pPr>
       <w:r>
-        <w:lastRenderedPageBreak/>
         <w:t>5. Experimental Setup (10 Marks)</w:t>
       </w:r>
     </w:p>
@@ -1243,7 +1330,17 @@
             <w:tcW w:w="4320" w:type="dxa"/>
           </w:tcPr>
           <w:p>
-            <w:r>
+            <w:pPr>
+              <w:rPr>
+                <w:b/>
+                <w:bCs/>
+              </w:rPr>
+            </w:pPr>
+            <w:r>
+              <w:rPr>
+                <w:b/>
+                <w:bCs/>
+              </w:rPr>
               <w:t>Metric</w:t>
             </w:r>
           </w:p>
@@ -1281,6 +1378,27 @@
           <w:p>
             <w:r>
               <w:t>Mean Absolute Error</w:t>
+            </w:r>
+          </w:p>
+        </w:tc>
+      </w:tr>
+      <w:tr>
+        <w:tc>
+          <w:tcPr>
+            <w:tcW w:w="4320" w:type="dxa"/>
+          </w:tcPr>
+          <w:p>
+            <w:r>
+              <w:t>R</w:t>
+            </w:r>
+            <w:r>
+              <w:rPr>
+                <w:vertAlign w:val="superscript"/>
+              </w:rPr>
+              <w:t>2</w:t>
+            </w:r>
+            <w:r>
+              <w:t xml:space="preserve"> Score</w:t>
             </w:r>
           </w:p>
         </w:tc>
@@ -1300,17 +1418,17 @@
         <w:tblLook w:val="04A0" w:firstRow="1" w:lastRow="0" w:firstColumn="1" w:lastColumn="0" w:noHBand="0" w:noVBand="1"/>
       </w:tblPr>
       <w:tblGrid>
-        <w:gridCol w:w="1197"/>
-        <w:gridCol w:w="1790"/>
-        <w:gridCol w:w="1790"/>
-        <w:gridCol w:w="1790"/>
-        <w:gridCol w:w="1790"/>
-        <w:gridCol w:w="1813"/>
+        <w:gridCol w:w="1257"/>
+        <w:gridCol w:w="1263"/>
+        <w:gridCol w:w="990"/>
+        <w:gridCol w:w="1980"/>
+        <w:gridCol w:w="2070"/>
+        <w:gridCol w:w="2610"/>
       </w:tblGrid>
       <w:tr>
         <w:tc>
           <w:tcPr>
-            <w:tcW w:w="1197" w:type="dxa"/>
+            <w:tcW w:w="1257" w:type="dxa"/>
           </w:tcPr>
           <w:p>
             <w:r>
@@ -1320,7 +1438,7 @@
         </w:tc>
         <w:tc>
           <w:tcPr>
-            <w:tcW w:w="1790" w:type="dxa"/>
+            <w:tcW w:w="1263" w:type="dxa"/>
           </w:tcPr>
           <w:p>
             <w:r>
@@ -1330,7 +1448,7 @@
         </w:tc>
         <w:tc>
           <w:tcPr>
-            <w:tcW w:w="1790" w:type="dxa"/>
+            <w:tcW w:w="990" w:type="dxa"/>
           </w:tcPr>
           <w:p>
             <w:r>
@@ -1340,31 +1458,31 @@
         </w:tc>
         <w:tc>
           <w:tcPr>
-            <w:tcW w:w="1790" w:type="dxa"/>
+            <w:tcW w:w="1980" w:type="dxa"/>
           </w:tcPr>
           <w:p>
             <w:r>
-              <w:t>Hyperparameter 3</w:t>
+              <w:t>Optional Hyperparameter</w:t>
             </w:r>
           </w:p>
         </w:tc>
         <w:tc>
           <w:tcPr>
-            <w:tcW w:w="1790" w:type="dxa"/>
+            <w:tcW w:w="2070" w:type="dxa"/>
           </w:tcPr>
           <w:p>
             <w:r>
-              <w:t>Hyperparameter 4</w:t>
+              <w:t>Optional Hyperparameter</w:t>
             </w:r>
           </w:p>
         </w:tc>
         <w:tc>
           <w:tcPr>
-            <w:tcW w:w="1813" w:type="dxa"/>
+            <w:tcW w:w="2610" w:type="dxa"/>
           </w:tcPr>
           <w:p>
             <w:r>
-              <w:t>Additional Notes</w:t>
+              <w:t>Additional Details</w:t>
             </w:r>
           </w:p>
         </w:tc>
@@ -1372,7 +1490,7 @@
       <w:tr>
         <w:tc>
           <w:tcPr>
-            <w:tcW w:w="1197" w:type="dxa"/>
+            <w:tcW w:w="1257" w:type="dxa"/>
           </w:tcPr>
           <w:p>
             <w:r>
@@ -1382,7 +1500,7 @@
         </w:tc>
         <w:tc>
           <w:tcPr>
-            <w:tcW w:w="1790" w:type="dxa"/>
+            <w:tcW w:w="1263" w:type="dxa"/>
           </w:tcPr>
           <w:p>
             <w:r>
@@ -1392,7 +1510,7 @@
         </w:tc>
         <w:tc>
           <w:tcPr>
-            <w:tcW w:w="1790" w:type="dxa"/>
+            <w:tcW w:w="990" w:type="dxa"/>
           </w:tcPr>
           <w:p>
             <w:r>
@@ -1402,147 +1520,163 @@
         </w:tc>
         <w:tc>
           <w:tcPr>
-            <w:tcW w:w="1790" w:type="dxa"/>
+            <w:tcW w:w="1980" w:type="dxa"/>
+          </w:tcPr>
+          <w:p>
+            <w:r>
+              <w:t>Max Depth = 6</w:t>
+            </w:r>
+          </w:p>
+        </w:tc>
+        <w:tc>
+          <w:tcPr>
+            <w:tcW w:w="2070" w:type="dxa"/>
           </w:tcPr>
           <w:p/>
         </w:tc>
         <w:tc>
           <w:tcPr>
-            <w:tcW w:w="1790" w:type="dxa"/>
+            <w:tcW w:w="2610" w:type="dxa"/>
           </w:tcPr>
           <w:p/>
-        </w:tc>
-        <w:tc>
-          <w:tcPr>
-            <w:tcW w:w="1813" w:type="dxa"/>
-          </w:tcPr>
-          <w:p>
-            <w:r>
-              <w:t>Any other notes</w:t>
-            </w:r>
-          </w:p>
         </w:tc>
       </w:tr>
       <w:tr>
         <w:tc>
           <w:tcPr>
-            <w:tcW w:w="1197" w:type="dxa"/>
+            <w:tcW w:w="1257" w:type="dxa"/>
           </w:tcPr>
           <w:p>
             <w:r>
-              <w:t>Model 2</w:t>
+              <w:t>Linear Regression</w:t>
             </w:r>
           </w:p>
         </w:tc>
         <w:tc>
           <w:tcPr>
-            <w:tcW w:w="1790" w:type="dxa"/>
+            <w:tcW w:w="1263" w:type="dxa"/>
           </w:tcPr>
           <w:p>
             <w:r>
-              <w:t>Value</w:t>
+              <w:t>0.001</w:t>
             </w:r>
           </w:p>
-        </w:tc>
-        <w:tc>
-          <w:tcPr>
-            <w:tcW w:w="1790" w:type="dxa"/>
+          <w:p/>
+        </w:tc>
+        <w:tc>
+          <w:tcPr>
+            <w:tcW w:w="990" w:type="dxa"/>
           </w:tcPr>
           <w:p>
             <w:r>
-              <w:t>Value</w:t>
+              <w:t>120</w:t>
             </w:r>
           </w:p>
         </w:tc>
         <w:tc>
           <w:tcPr>
-            <w:tcW w:w="1790" w:type="dxa"/>
+            <w:tcW w:w="1980" w:type="dxa"/>
           </w:tcPr>
           <w:p>
             <w:r>
-              <w:t>Value</w:t>
+              <w:t>Batch Size = 128</w:t>
             </w:r>
           </w:p>
         </w:tc>
         <w:tc>
           <w:tcPr>
-            <w:tcW w:w="1790" w:type="dxa"/>
-          </w:tcPr>
-          <w:p>
-            <w:r>
-              <w:t>Value</w:t>
-            </w:r>
-          </w:p>
-        </w:tc>
-        <w:tc>
-          <w:tcPr>
-            <w:tcW w:w="1813" w:type="dxa"/>
-          </w:tcPr>
-          <w:p>
-            <w:r>
-              <w:t>Any other notes</w:t>
-            </w:r>
-          </w:p>
+            <w:tcW w:w="2070" w:type="dxa"/>
+          </w:tcPr>
+          <w:p/>
+        </w:tc>
+        <w:tc>
+          <w:tcPr>
+            <w:tcW w:w="2610" w:type="dxa"/>
+          </w:tcPr>
+          <w:p/>
         </w:tc>
       </w:tr>
       <w:tr>
         <w:tc>
           <w:tcPr>
-            <w:tcW w:w="1197" w:type="dxa"/>
+            <w:tcW w:w="1257" w:type="dxa"/>
           </w:tcPr>
           <w:p>
             <w:r>
-              <w:t>Model 3</w:t>
+              <w:t>Neural Network</w:t>
             </w:r>
           </w:p>
         </w:tc>
         <w:tc>
           <w:tcPr>
-            <w:tcW w:w="1790" w:type="dxa"/>
+            <w:tcW w:w="1263" w:type="dxa"/>
           </w:tcPr>
           <w:p>
             <w:r>
-              <w:t>Value</w:t>
+              <w:t>0.0005</w:t>
             </w:r>
           </w:p>
-        </w:tc>
-        <w:tc>
-          <w:tcPr>
-            <w:tcW w:w="1790" w:type="dxa"/>
+          <w:p/>
+        </w:tc>
+        <w:tc>
+          <w:tcPr>
+            <w:tcW w:w="990" w:type="dxa"/>
           </w:tcPr>
           <w:p>
             <w:r>
-              <w:t>Value</w:t>
+              <w:t>30</w:t>
             </w:r>
           </w:p>
-        </w:tc>
-        <w:tc>
-          <w:tcPr>
-            <w:tcW w:w="1790" w:type="dxa"/>
+          <w:p/>
+        </w:tc>
+        <w:tc>
+          <w:tcPr>
+            <w:tcW w:w="1980" w:type="dxa"/>
           </w:tcPr>
           <w:p>
             <w:r>
-              <w:t>Value</w:t>
+              <w:t>Batch Size = 128</w:t>
             </w:r>
           </w:p>
         </w:tc>
         <w:tc>
           <w:tcPr>
-            <w:tcW w:w="1790" w:type="dxa"/>
+            <w:tcW w:w="2070" w:type="dxa"/>
           </w:tcPr>
           <w:p>
             <w:r>
-              <w:t>Value</w:t>
+              <w:t>2 hidden layers</w:t>
             </w:r>
           </w:p>
         </w:tc>
         <w:tc>
           <w:tcPr>
-            <w:tcW w:w="1813" w:type="dxa"/>
+            <w:tcW w:w="2610" w:type="dxa"/>
           </w:tcPr>
           <w:p>
-            <w:r>
-              <w:t>Any other notes</w:t>
+            <w:pPr>
+              <w:pStyle w:val="ListParagraph"/>
+              <w:numPr>
+                <w:ilvl w:val="0"/>
+                <w:numId w:val="11"/>
+              </w:numPr>
+              <w:ind w:left="246" w:hanging="246"/>
+            </w:pPr>
+            <w:r>
+              <w:t>128 nodes at first hidden layer</w:t>
+            </w:r>
+          </w:p>
+          <w:p>
+            <w:pPr>
+              <w:pStyle w:val="ListParagraph"/>
+              <w:numPr>
+                <w:ilvl w:val="0"/>
+                <w:numId w:val="11"/>
+              </w:numPr>
+              <w:ind w:left="246" w:hanging="246"/>
+            </w:pPr>
+            <w:r>
+              <w:t>64 nodes at second hidden layer</w:t>
             </w:r>
           </w:p>
         </w:tc>
@@ -1550,61 +1684,70 @@
       <w:tr>
         <w:tc>
           <w:tcPr>
-            <w:tcW w:w="1197" w:type="dxa"/>
+            <w:tcW w:w="1257" w:type="dxa"/>
           </w:tcPr>
           <w:p>
             <w:r>
-              <w:t>Model 4</w:t>
+              <w:t>SVR</w:t>
             </w:r>
           </w:p>
         </w:tc>
         <w:tc>
           <w:tcPr>
-            <w:tcW w:w="1790" w:type="dxa"/>
+            <w:tcW w:w="1263" w:type="dxa"/>
           </w:tcPr>
           <w:p>
             <w:r>
-              <w:t>Value</w:t>
+              <w:t>N/A</w:t>
             </w:r>
           </w:p>
         </w:tc>
         <w:tc>
           <w:tcPr>
-            <w:tcW w:w="1790" w:type="dxa"/>
+            <w:tcW w:w="990" w:type="dxa"/>
           </w:tcPr>
           <w:p>
             <w:r>
-              <w:t>Value</w:t>
+              <w:t>N/A</w:t>
             </w:r>
           </w:p>
         </w:tc>
         <w:tc>
           <w:tcPr>
-            <w:tcW w:w="1790" w:type="dxa"/>
+            <w:tcW w:w="1980" w:type="dxa"/>
           </w:tcPr>
           <w:p>
             <w:r>
-              <w:t>Value</w:t>
+              <w:t>C</w:t>
+            </w:r>
+            <w:r>
+              <w:t xml:space="preserve"> (Regularization Parameter)</w:t>
+            </w:r>
+            <w:r>
+              <w:t xml:space="preserve"> = 1.0</w:t>
             </w:r>
           </w:p>
         </w:tc>
         <w:tc>
           <w:tcPr>
-            <w:tcW w:w="1790" w:type="dxa"/>
+            <w:tcW w:w="2070" w:type="dxa"/>
           </w:tcPr>
           <w:p>
             <w:r>
-              <w:t>Value</w:t>
+              <w:t>Epsilon = 0.1</w:t>
             </w:r>
           </w:p>
         </w:tc>
         <w:tc>
           <w:tcPr>
-            <w:tcW w:w="1813" w:type="dxa"/>
+            <w:tcW w:w="2610" w:type="dxa"/>
           </w:tcPr>
           <w:p>
             <w:r>
-              <w:t>Any other notes</w:t>
+              <w:t>Using</w:t>
+            </w:r>
+            <w:r>
+              <w:t xml:space="preserve"> a Linear kernel</w:t>
             </w:r>
           </w:p>
         </w:tc>
@@ -1612,7 +1755,7 @@
       <w:tr>
         <w:tc>
           <w:tcPr>
-            <w:tcW w:w="1197" w:type="dxa"/>
+            <w:tcW w:w="1257" w:type="dxa"/>
           </w:tcPr>
           <w:p>
             <w:r>
@@ -1622,7 +1765,7 @@
         </w:tc>
         <w:tc>
           <w:tcPr>
-            <w:tcW w:w="1790" w:type="dxa"/>
+            <w:tcW w:w="1263" w:type="dxa"/>
           </w:tcPr>
           <w:p>
             <w:r>
@@ -1632,7 +1775,7 @@
         </w:tc>
         <w:tc>
           <w:tcPr>
-            <w:tcW w:w="1790" w:type="dxa"/>
+            <w:tcW w:w="990" w:type="dxa"/>
           </w:tcPr>
           <w:p>
             <w:r>
@@ -1642,7 +1785,7 @@
         </w:tc>
         <w:tc>
           <w:tcPr>
-            <w:tcW w:w="1790" w:type="dxa"/>
+            <w:tcW w:w="1980" w:type="dxa"/>
           </w:tcPr>
           <w:p>
             <w:r>
@@ -1652,7 +1795,7 @@
         </w:tc>
         <w:tc>
           <w:tcPr>
-            <w:tcW w:w="1790" w:type="dxa"/>
+            <w:tcW w:w="2070" w:type="dxa"/>
           </w:tcPr>
           <w:p>
             <w:r>
@@ -1662,7 +1805,7 @@
         </w:tc>
         <w:tc>
           <w:tcPr>
-            <w:tcW w:w="1813" w:type="dxa"/>
+            <w:tcW w:w="2610" w:type="dxa"/>
           </w:tcPr>
           <w:p>
             <w:r>
@@ -1804,6 +1947,7 @@
         <w:pStyle w:val="Heading1"/>
       </w:pPr>
       <w:r>
+        <w:lastRenderedPageBreak/>
         <w:t>6. Results and Analysis (</w:t>
       </w:r>
       <w:r>
@@ -1964,31 +2108,51 @@
           <w:tcPr>
             <w:tcW w:w="1440" w:type="dxa"/>
           </w:tcPr>
-          <w:p/>
+          <w:p>
+            <w:r>
+              <w:t>Linear Regression</w:t>
+            </w:r>
+          </w:p>
         </w:tc>
         <w:tc>
           <w:tcPr>
             <w:tcW w:w="1440" w:type="dxa"/>
           </w:tcPr>
-          <w:p/>
+          <w:p>
+            <w:r>
+              <w:t>310.3066</w:t>
+            </w:r>
+          </w:p>
         </w:tc>
         <w:tc>
           <w:tcPr>
             <w:tcW w:w="1440" w:type="dxa"/>
           </w:tcPr>
-          <w:p/>
+          <w:p>
+            <w:r>
+              <w:t>17.6155</w:t>
+            </w:r>
+          </w:p>
         </w:tc>
         <w:tc>
           <w:tcPr>
             <w:tcW w:w="1440" w:type="dxa"/>
           </w:tcPr>
-          <w:p/>
+          <w:p>
+            <w:r>
+              <w:t>14.3498</w:t>
+            </w:r>
+          </w:p>
         </w:tc>
         <w:tc>
           <w:tcPr>
             <w:tcW w:w="1440" w:type="dxa"/>
           </w:tcPr>
-          <w:p/>
+          <w:p>
+            <w:r>
+              <w:t>0.8746</w:t>
+            </w:r>
+          </w:p>
         </w:tc>
         <w:tc>
           <w:tcPr>
@@ -2004,7 +2168,7 @@
           </w:tcPr>
           <w:p>
             <w:r>
-              <w:t>Model 3</w:t>
+              <w:t>Neural Network</w:t>
             </w:r>
           </w:p>
         </w:tc>
@@ -2014,7 +2178,7 @@
           </w:tcPr>
           <w:p>
             <w:r>
-              <w:t>[Value]</w:t>
+              <w:t>1088.0126</w:t>
             </w:r>
           </w:p>
         </w:tc>
@@ -2024,7 +2188,7 @@
           </w:tcPr>
           <w:p>
             <w:r>
-              <w:t>[Value]</w:t>
+              <w:t>32.9850</w:t>
             </w:r>
           </w:p>
         </w:tc>
@@ -2034,7 +2198,7 @@
           </w:tcPr>
           <w:p>
             <w:r>
-              <w:t>[Value]</w:t>
+              <w:t>24.4299</w:t>
             </w:r>
           </w:p>
         </w:tc>
@@ -2044,7 +2208,7 @@
           </w:tcPr>
           <w:p>
             <w:r>
-              <w:t>[Value]</w:t>
+              <w:t>0.5604</w:t>
             </w:r>
           </w:p>
         </w:tc>
@@ -2052,11 +2216,7 @@
           <w:tcPr>
             <w:tcW w:w="1440" w:type="dxa"/>
           </w:tcPr>
-          <w:p>
-            <w:r>
-              <w:t>[Value]</w:t>
-            </w:r>
-          </w:p>
+          <w:p/>
         </w:tc>
       </w:tr>
       <w:tr>
@@ -2066,7 +2226,7 @@
           </w:tcPr>
           <w:p>
             <w:r>
-              <w:t>Model 4</w:t>
+              <w:t>SVR</w:t>
             </w:r>
           </w:p>
         </w:tc>
@@ -2076,7 +2236,7 @@
           </w:tcPr>
           <w:p>
             <w:r>
-              <w:t>[Value]</w:t>
+              <w:t>62.6183</w:t>
             </w:r>
           </w:p>
         </w:tc>
@@ -2086,7 +2246,7 @@
           </w:tcPr>
           <w:p>
             <w:r>
-              <w:t>[Value]</w:t>
+              <w:t>7.9132</w:t>
             </w:r>
           </w:p>
         </w:tc>
@@ -2096,7 +2256,7 @@
           </w:tcPr>
           <w:p>
             <w:r>
-              <w:t>[Value]</w:t>
+              <w:t>4.1178</w:t>
             </w:r>
           </w:p>
         </w:tc>
@@ -2106,7 +2266,7 @@
           </w:tcPr>
           <w:p>
             <w:r>
-              <w:t>[Value]</w:t>
+              <w:t>0.9747</w:t>
             </w:r>
           </w:p>
         </w:tc>
@@ -2114,11 +2274,7 @@
           <w:tcPr>
             <w:tcW w:w="1440" w:type="dxa"/>
           </w:tcPr>
-          <w:p>
-            <w:r>
-              <w:t>[Value]</w:t>
-            </w:r>
-          </w:p>
+          <w:p/>
         </w:tc>
       </w:tr>
       <w:tr>
@@ -2236,7 +2392,6 @@
           <w:b/>
           <w:bCs/>
         </w:rPr>
-        <w:lastRenderedPageBreak/>
         <w:t xml:space="preserve">- Training and Test </w:t>
       </w:r>
       <w:proofErr w:type="gramStart"/>
@@ -2336,6 +2491,7 @@
         <w:rPr>
           <w:noProof/>
         </w:rPr>
+        <w:lastRenderedPageBreak/>
         <w:drawing>
           <wp:inline distT="0" distB="0" distL="0" distR="0" wp14:anchorId="01088367" wp14:editId="435F7CE0">
             <wp:extent cx="5486400" cy="2720975"/>
@@ -2405,7 +2561,6 @@
     </w:p>
     <w:p>
       <w:r>
-        <w:lastRenderedPageBreak/>
         <w:t>Limitations:</w:t>
       </w:r>
       <w:r>
@@ -2732,6 +2887,119 @@
       </w:rPr>
     </w:lvl>
   </w:abstractNum>
+  <w:abstractNum w:abstractNumId="10" w15:restartNumberingAfterBreak="0">
+    <w:nsid w:val="4CE248EB"/>
+    <w:multiLevelType w:val="hybridMultilevel"/>
+    <w:tmpl w:val="5CB88284"/>
+    <w:lvl w:ilvl="0" w:tplc="04090001">
+      <w:start w:val="1"/>
+      <w:numFmt w:val="bullet"/>
+      <w:lvlText w:val=""/>
+      <w:lvlJc w:val="left"/>
+      <w:pPr>
+        <w:ind w:left="720" w:hanging="360"/>
+      </w:pPr>
+      <w:rPr>
+        <w:rFonts w:ascii="Symbol" w:hAnsi="Symbol" w:hint="default"/>
+      </w:rPr>
+    </w:lvl>
+    <w:lvl w:ilvl="1" w:tplc="04090003" w:tentative="1">
+      <w:start w:val="1"/>
+      <w:numFmt w:val="bullet"/>
+      <w:lvlText w:val="o"/>
+      <w:lvlJc w:val="left"/>
+      <w:pPr>
+        <w:ind w:left="1440" w:hanging="360"/>
+      </w:pPr>
+      <w:rPr>
+        <w:rFonts w:ascii="Courier New" w:hAnsi="Courier New" w:cs="Courier New" w:hint="default"/>
+      </w:rPr>
+    </w:lvl>
+    <w:lvl w:ilvl="2" w:tplc="04090005" w:tentative="1">
+      <w:start w:val="1"/>
+      <w:numFmt w:val="bullet"/>
+      <w:lvlText w:val=""/>
+      <w:lvlJc w:val="left"/>
+      <w:pPr>
+        <w:ind w:left="2160" w:hanging="360"/>
+      </w:pPr>
+      <w:rPr>
+        <w:rFonts w:ascii="Wingdings" w:hAnsi="Wingdings" w:hint="default"/>
+      </w:rPr>
+    </w:lvl>
+    <w:lvl w:ilvl="3" w:tplc="04090001" w:tentative="1">
+      <w:start w:val="1"/>
+      <w:numFmt w:val="bullet"/>
+      <w:lvlText w:val=""/>
+      <w:lvlJc w:val="left"/>
+      <w:pPr>
+        <w:ind w:left="2880" w:hanging="360"/>
+      </w:pPr>
+      <w:rPr>
+        <w:rFonts w:ascii="Symbol" w:hAnsi="Symbol" w:hint="default"/>
+      </w:rPr>
+    </w:lvl>
+    <w:lvl w:ilvl="4" w:tplc="04090003" w:tentative="1">
+      <w:start w:val="1"/>
+      <w:numFmt w:val="bullet"/>
+      <w:lvlText w:val="o"/>
+      <w:lvlJc w:val="left"/>
+      <w:pPr>
+        <w:ind w:left="3600" w:hanging="360"/>
+      </w:pPr>
+      <w:rPr>
+        <w:rFonts w:ascii="Courier New" w:hAnsi="Courier New" w:cs="Courier New" w:hint="default"/>
+      </w:rPr>
+    </w:lvl>
+    <w:lvl w:ilvl="5" w:tplc="04090005" w:tentative="1">
+      <w:start w:val="1"/>
+      <w:numFmt w:val="bullet"/>
+      <w:lvlText w:val=""/>
+      <w:lvlJc w:val="left"/>
+      <w:pPr>
+        <w:ind w:left="4320" w:hanging="360"/>
+      </w:pPr>
+      <w:rPr>
+        <w:rFonts w:ascii="Wingdings" w:hAnsi="Wingdings" w:hint="default"/>
+      </w:rPr>
+    </w:lvl>
+    <w:lvl w:ilvl="6" w:tplc="04090001" w:tentative="1">
+      <w:start w:val="1"/>
+      <w:numFmt w:val="bullet"/>
+      <w:lvlText w:val=""/>
+      <w:lvlJc w:val="left"/>
+      <w:pPr>
+        <w:ind w:left="5040" w:hanging="360"/>
+      </w:pPr>
+      <w:rPr>
+        <w:rFonts w:ascii="Symbol" w:hAnsi="Symbol" w:hint="default"/>
+      </w:rPr>
+    </w:lvl>
+    <w:lvl w:ilvl="7" w:tplc="04090003" w:tentative="1">
+      <w:start w:val="1"/>
+      <w:numFmt w:val="bullet"/>
+      <w:lvlText w:val="o"/>
+      <w:lvlJc w:val="left"/>
+      <w:pPr>
+        <w:ind w:left="5760" w:hanging="360"/>
+      </w:pPr>
+      <w:rPr>
+        <w:rFonts w:ascii="Courier New" w:hAnsi="Courier New" w:cs="Courier New" w:hint="default"/>
+      </w:rPr>
+    </w:lvl>
+    <w:lvl w:ilvl="8" w:tplc="04090005" w:tentative="1">
+      <w:start w:val="1"/>
+      <w:numFmt w:val="bullet"/>
+      <w:lvlText w:val=""/>
+      <w:lvlJc w:val="left"/>
+      <w:pPr>
+        <w:ind w:left="6480" w:hanging="360"/>
+      </w:pPr>
+      <w:rPr>
+        <w:rFonts w:ascii="Wingdings" w:hAnsi="Wingdings" w:hint="default"/>
+      </w:rPr>
+    </w:lvl>
+  </w:abstractNum>
   <w:num w:numId="1" w16cid:durableId="30228872">
     <w:abstractNumId w:val="8"/>
   </w:num>
@@ -2761,6 +3029,9 @@
   </w:num>
   <w:num w:numId="10" w16cid:durableId="1832325903">
     <w:abstractNumId w:val="9"/>
+  </w:num>
+  <w:num w:numId="11" w16cid:durableId="1616709930">
+    <w:abstractNumId w:val="10"/>
   </w:num>
 </w:numbering>
 </file>

</xml_diff>

<commit_message>
Added random forest model
</commit_message>
<xml_diff>
--- a/Report.docx
+++ b/Report.docx
@@ -225,11 +225,9 @@
             <w:tcW w:w="2880" w:type="dxa"/>
           </w:tcPr>
           <w:p>
-            <w:proofErr w:type="spellStart"/>
             <w:r>
               <w:t>XGBoost</w:t>
             </w:r>
-            <w:proofErr w:type="spellEnd"/>
           </w:p>
         </w:tc>
         <w:tc>
@@ -359,7 +357,7 @@
           </w:tcPr>
           <w:p>
             <w:r>
-              <w:t>[Model 5 Name]</w:t>
+              <w:t>Random Forest</w:t>
             </w:r>
           </w:p>
         </w:tc>
@@ -369,7 +367,7 @@
           </w:tcPr>
           <w:p>
             <w:r>
-              <w:t>Brief purpose of Model 5</w:t>
+              <w:t>Creates an ensemble of decision trees with bagging and random feature subsets.</w:t>
             </w:r>
           </w:p>
         </w:tc>
@@ -479,11 +477,9 @@
             <w:tcW w:w="3168" w:type="dxa"/>
           </w:tcPr>
           <w:p>
-            <w:proofErr w:type="spellStart"/>
             <w:r>
               <w:t>XGBoost</w:t>
             </w:r>
-            <w:proofErr w:type="spellEnd"/>
           </w:p>
         </w:tc>
         <w:tc>
@@ -570,7 +566,7 @@
           </w:tcPr>
           <w:p>
             <w:r>
-              <w:t>Model 5</w:t>
+              <w:t>Random Forest</w:t>
             </w:r>
           </w:p>
         </w:tc>
@@ -580,7 +576,7 @@
           </w:tcPr>
           <w:p>
             <w:r>
-              <w:t>Justification</w:t>
+              <w:t>Good for tabular data and avoids overfitting by creating uncorrelated trees with randomly selected feature subsets.</w:t>
             </w:r>
           </w:p>
         </w:tc>
@@ -715,11 +711,9 @@
             <w:tcW w:w="2070" w:type="dxa"/>
           </w:tcPr>
           <w:p>
-            <w:proofErr w:type="spellStart"/>
             <w:r>
               <w:t>XGBoost</w:t>
             </w:r>
-            <w:proofErr w:type="spellEnd"/>
           </w:p>
         </w:tc>
         <w:tc>
@@ -1152,7 +1146,11 @@
               <w:spacing w:after="200" w:line="276" w:lineRule="auto"/>
             </w:pPr>
             <w:r>
-              <w:t>Available from https://www.cs.toronto.edu/~kriz/cifar.html</w:t>
+              <w:t xml:space="preserve">Available from </w:t>
+            </w:r>
+            <w:r>
+              <w:lastRenderedPageBreak/>
+              <w:t>https://www.cs.toronto.edu/~kriz/cifar.html</w:t>
             </w:r>
           </w:p>
         </w:tc>
@@ -1904,6 +1902,7 @@
           </w:tcPr>
           <w:p>
             <w:r>
+              <w:lastRenderedPageBreak/>
               <w:t>Hardware</w:t>
             </w:r>
           </w:p>
@@ -1947,7 +1946,6 @@
         <w:pStyle w:val="Heading1"/>
       </w:pPr>
       <w:r>
-        <w:lastRenderedPageBreak/>
         <w:t>6. Results and Analysis (</w:t>
       </w:r>
       <w:r>
@@ -2049,11 +2047,9 @@
             <w:tcW w:w="1440" w:type="dxa"/>
           </w:tcPr>
           <w:p>
-            <w:proofErr w:type="spellStart"/>
             <w:r>
               <w:t>XGBoost</w:t>
             </w:r>
-            <w:proofErr w:type="spellEnd"/>
           </w:p>
         </w:tc>
         <w:tc>
@@ -2392,17 +2388,8 @@
           <w:b/>
           <w:bCs/>
         </w:rPr>
-        <w:t xml:space="preserve">- Training and Test </w:t>
+        <w:t>- Training and Test accuracies</w:t>
       </w:r>
-      <w:proofErr w:type="gramStart"/>
-      <w:r>
-        <w:rPr>
-          <w:b/>
-          <w:bCs/>
-        </w:rPr>
-        <w:t>accuracies</w:t>
-      </w:r>
-      <w:proofErr w:type="gramEnd"/>
     </w:p>
     <w:p>
       <w:pPr>
@@ -2477,6 +2464,7 @@
           <w:b/>
           <w:bCs/>
         </w:rPr>
+        <w:lastRenderedPageBreak/>
         <w:t xml:space="preserve">For neural network-based model, plot the following </w:t>
       </w:r>
     </w:p>
@@ -2491,7 +2479,6 @@
         <w:rPr>
           <w:noProof/>
         </w:rPr>
-        <w:lastRenderedPageBreak/>
         <w:drawing>
           <wp:inline distT="0" distB="0" distL="0" distR="0" wp14:anchorId="01088367" wp14:editId="435F7CE0">
             <wp:extent cx="5486400" cy="2720975"/>
@@ -3639,6 +3626,7 @@
   <w:style w:type="character" w:default="1" w:styleId="DefaultParagraphFont">
     <w:name w:val="Default Paragraph Font"/>
     <w:uiPriority w:val="1"/>
+    <w:semiHidden/>
     <w:unhideWhenUsed/>
   </w:style>
   <w:style w:type="table" w:default="1" w:styleId="TableNormal">

</xml_diff>

<commit_message>
Added Mean Absolute Percentage Error
</commit_message>
<xml_diff>
--- a/Report.docx
+++ b/Report.docx
@@ -2280,7 +2280,7 @@
           </w:tcPr>
           <w:p>
             <w:r>
-              <w:t>Model 5</w:t>
+              <w:t>Random Forest</w:t>
             </w:r>
           </w:p>
         </w:tc>
@@ -2290,7 +2290,7 @@
           </w:tcPr>
           <w:p>
             <w:r>
-              <w:t>[Value]</w:t>
+              <w:t>31.9539</w:t>
             </w:r>
           </w:p>
         </w:tc>
@@ -2300,7 +2300,7 @@
           </w:tcPr>
           <w:p>
             <w:r>
-              <w:t>[Value]</w:t>
+              <w:t>5.6528</w:t>
             </w:r>
           </w:p>
         </w:tc>
@@ -2310,7 +2310,7 @@
           </w:tcPr>
           <w:p>
             <w:r>
-              <w:t>[Value]</w:t>
+              <w:t>3.2857</w:t>
             </w:r>
           </w:p>
         </w:tc>
@@ -2320,7 +2320,7 @@
           </w:tcPr>
           <w:p>
             <w:r>
-              <w:t>[Value]</w:t>
+              <w:t>0.9871</w:t>
             </w:r>
           </w:p>
         </w:tc>
@@ -2328,11 +2328,7 @@
           <w:tcPr>
             <w:tcW w:w="1440" w:type="dxa"/>
           </w:tcPr>
-          <w:p>
-            <w:r>
-              <w:t>[Value]</w:t>
-            </w:r>
-          </w:p>
+          <w:p/>
         </w:tc>
       </w:tr>
     </w:tbl>

</xml_diff>